<commit_message>
update dco of product and case
</commit_message>
<xml_diff>
--- a/docs/serverAPI.docx
+++ b/docs/serverAPI.docx
@@ -2449,92 +2449,460 @@
         </w:rPr>
         <w:t>comment：    //备注信息</w:t>
       </w:r>
+    </w:p>
+    <w:p>
+      <w:pPr>
+        <w:ind w:firstLine="420" w:firstLineChars="0"/>
+        <w:rPr>
+          <w:rFonts w:hint="eastAsia"/>
+          <w:lang w:val="en-US" w:eastAsia="zh-CN"/>
+        </w:rPr>
+      </w:pPr>
+      <w:r>
+        <w:rPr>
+          <w:rFonts w:hint="eastAsia"/>
+          <w:lang w:val="en-US" w:eastAsia="zh-CN"/>
+        </w:rPr>
+        <w:t xml:space="preserve">    finished_amount: </w:t>
+      </w:r>
+      <w:r>
+        <w:rPr>
+          <w:rFonts w:hint="default"/>
+          <w:lang w:val="en-US" w:eastAsia="zh-CN"/>
+        </w:rPr>
+        <w:t>‘’</w:t>
+      </w:r>
+      <w:r>
+        <w:rPr>
+          <w:rFonts w:hint="eastAsia"/>
+          <w:lang w:val="en-US" w:eastAsia="zh-CN"/>
+        </w:rPr>
+        <w:t xml:space="preserve">   //已放款金额</w:t>
+      </w:r>
+    </w:p>
+    <w:p>
+      <w:pPr>
+        <w:ind w:left="420" w:leftChars="0" w:firstLine="420" w:firstLineChars="0"/>
+        <w:rPr>
+          <w:rFonts w:hint="eastAsia"/>
+          <w:lang w:val="en-US" w:eastAsia="zh-CN"/>
+        </w:rPr>
+      </w:pPr>
+      <w:r>
+        <w:rPr>
+          <w:rFonts w:hint="eastAsia"/>
+          <w:lang w:val="en-US" w:eastAsia="zh-CN"/>
+        </w:rPr>
+        <w:t>billing_date  ：//还款日期</w:t>
+      </w:r>
+    </w:p>
+    <w:p>
+      <w:pPr>
+        <w:ind w:left="420" w:leftChars="0" w:firstLine="420" w:firstLineChars="0"/>
+        <w:rPr>
+          <w:rFonts w:hint="eastAsia"/>
+          <w:lang w:val="en-US" w:eastAsia="zh-CN"/>
+        </w:rPr>
+      </w:pPr>
+      <w:r>
+        <w:rPr>
+          <w:rFonts w:hint="eastAsia"/>
+          <w:lang w:val="en-US" w:eastAsia="zh-CN"/>
+        </w:rPr>
+        <w:t>server_rate   ：//服务费率</w:t>
+      </w:r>
+    </w:p>
+    <w:p>
+      <w:pPr>
+        <w:ind w:left="420" w:leftChars="0" w:firstLine="420" w:firstLineChars="0"/>
+        <w:rPr>
+          <w:rFonts w:hint="eastAsia"/>
+          <w:lang w:val="en-US" w:eastAsia="zh-CN"/>
+        </w:rPr>
+      </w:pPr>
+      <w:r>
+        <w:rPr>
+          <w:rFonts w:hint="eastAsia"/>
+          <w:lang w:val="en-US" w:eastAsia="zh-CN"/>
+        </w:rPr>
+        <w:t xml:space="preserve">phone:   </w:t>
+      </w:r>
+      <w:r>
+        <w:rPr>
+          <w:rFonts w:hint="default"/>
+          <w:lang w:val="en-US" w:eastAsia="zh-CN"/>
+        </w:rPr>
+        <w:t>‘’</w:t>
+      </w:r>
+      <w:r>
+        <w:rPr>
+          <w:rFonts w:hint="eastAsia"/>
+          <w:lang w:val="en-US" w:eastAsia="zh-CN"/>
+        </w:rPr>
+        <w:t xml:space="preserve"> </w:t>
+      </w:r>
+    </w:p>
+    <w:p>
+      <w:pPr>
+        <w:ind w:left="420" w:leftChars="0" w:firstLine="420" w:firstLineChars="0"/>
+        <w:rPr>
+          <w:rFonts w:hint="eastAsia"/>
+          <w:lang w:val="en-US" w:eastAsia="zh-CN"/>
+        </w:rPr>
+      </w:pPr>
+      <w:r>
+        <w:rPr>
+          <w:rFonts w:hint="eastAsia"/>
+          <w:lang w:val="en-US" w:eastAsia="zh-CN"/>
+        </w:rPr>
+        <w:t xml:space="preserve">status：   //  enum:['init', 'handled','finished']  </w:t>
+      </w:r>
+    </w:p>
+    <w:p>
+      <w:pPr>
+        <w:ind w:firstLine="420" w:firstLineChars="0"/>
+        <w:rPr>
+          <w:rFonts w:hint="eastAsia"/>
+          <w:lang w:val="en-US" w:eastAsia="zh-CN"/>
+        </w:rPr>
+      </w:pPr>
+      <w:r>
+        <w:rPr>
+          <w:rFonts w:hint="eastAsia"/>
+          <w:lang w:val="en-US" w:eastAsia="zh-CN"/>
+        </w:rPr>
+        <w:t>}</w:t>
+      </w:r>
+    </w:p>
+    <w:p>
+      <w:pPr>
+        <w:rPr>
+          <w:rFonts w:hint="eastAsia"/>
+        </w:rPr>
+      </w:pPr>
+      <w:r>
+        <w:rPr>
+          <w:rFonts w:hint="eastAsia"/>
+        </w:rPr>
+        <w:t>}</w:t>
+      </w:r>
+    </w:p>
+    <w:p>
+      <w:pPr>
+        <w:rPr>
+          <w:rFonts w:hint="eastAsia"/>
+          <w:color w:val="C00000"/>
+          <w:lang w:val="en-US" w:eastAsia="zh-CN"/>
+        </w:rPr>
+      </w:pPr>
+      <w:r>
+        <w:rPr>
+          <w:rFonts w:hint="eastAsia"/>
+          <w:color w:val="C00000"/>
+          <w:lang w:val="en-US" w:eastAsia="zh-CN"/>
+        </w:rPr>
+        <w:t>//未做修改的条目不要添加入data</w:t>
+      </w:r>
+    </w:p>
+    <w:p>
+      <w:pPr>
+        <w:rPr>
+          <w:rFonts w:hint="eastAsia"/>
+          <w:color w:val="C00000"/>
+          <w:lang w:val="en-US" w:eastAsia="zh-CN"/>
+        </w:rPr>
+      </w:pPr>
+    </w:p>
+    <w:p>
+      <w:pPr>
+        <w:rPr>
+          <w:rFonts w:hint="eastAsia"/>
+          <w:color w:val="C00000"/>
+          <w:lang w:val="en-US" w:eastAsia="zh-CN"/>
+        </w:rPr>
+      </w:pPr>
+    </w:p>
+    <w:p>
+      <w:pPr>
+        <w:rPr>
+          <w:rFonts w:hint="eastAsia"/>
+          <w:color w:val="C00000"/>
+          <w:lang w:val="en-US" w:eastAsia="zh-CN"/>
+        </w:rPr>
+      </w:pPr>
+    </w:p>
+    <w:p>
+      <w:pPr>
+        <w:rPr>
+          <w:rFonts w:hint="eastAsia"/>
+          <w:color w:val="C00000"/>
+          <w:lang w:val="en-US" w:eastAsia="zh-CN"/>
+        </w:rPr>
+      </w:pPr>
+    </w:p>
+    <w:p>
+      <w:pPr>
+        <w:pStyle w:val="2"/>
+      </w:pPr>
+      <w:r>
+        <w:rPr>
+          <w:rFonts w:hint="eastAsia"/>
+        </w:rPr>
+        <w:t>获取</w:t>
+      </w:r>
+      <w:r>
+        <w:rPr>
+          <w:rFonts w:hint="eastAsia"/>
+          <w:lang w:eastAsia="zh-CN"/>
+        </w:rPr>
+        <w:t>产品</w:t>
+      </w:r>
+      <w:r>
+        <w:rPr>
+          <w:rFonts w:hint="eastAsia"/>
+        </w:rPr>
+        <w:t>列表</w:t>
+      </w:r>
+    </w:p>
+    <w:p>
+      <w:pPr>
+        <w:pStyle w:val="3"/>
+      </w:pPr>
+      <w:r>
+        <w:rPr>
+          <w:rFonts w:hint="eastAsia"/>
+        </w:rPr>
+        <w:t>Get /api/webShow/products</w:t>
+      </w:r>
+    </w:p>
+    <w:p>
+      <w:pPr/>
+      <w:r>
+        <w:rPr>
+          <w:rFonts w:hint="eastAsia"/>
+        </w:rPr>
+        <w:t>Param{</w:t>
+      </w:r>
+    </w:p>
+    <w:p>
+      <w:pPr>
+        <w:ind w:firstLine="420"/>
+        <w:rPr>
+          <w:rFonts w:hint="eastAsia"/>
+          <w:lang w:val="en-US" w:eastAsia="zh-CN"/>
+        </w:rPr>
+      </w:pPr>
+      <w:r>
+        <w:rPr>
+          <w:rFonts w:hint="eastAsia"/>
+          <w:lang w:val="en-US" w:eastAsia="zh-CN"/>
+        </w:rPr>
+        <w:t>t</w:t>
+      </w:r>
+      <w:r>
+        <w:rPr>
+          <w:rFonts w:hint="eastAsia"/>
+        </w:rPr>
+        <w:t>oken</w:t>
+      </w:r>
+      <w:r>
+        <w:rPr>
+          <w:rFonts w:hint="eastAsia"/>
+          <w:lang w:val="en-US" w:eastAsia="zh-CN"/>
+        </w:rPr>
+        <w:t xml:space="preserve"> </w:t>
+      </w:r>
+    </w:p>
+    <w:p>
+      <w:pPr>
+        <w:ind w:firstLine="420"/>
+        <w:rPr>
+          <w:rFonts w:hint="eastAsia"/>
+          <w:lang w:val="en-US" w:eastAsia="zh-CN"/>
+        </w:rPr>
+      </w:pPr>
+      <w:r>
+        <w:rPr>
+          <w:rFonts w:hint="eastAsia"/>
+          <w:lang w:val="en-US" w:eastAsia="zh-CN"/>
+        </w:rPr>
+        <w:t>offset</w:t>
+      </w:r>
+    </w:p>
+    <w:p>
+      <w:pPr>
+        <w:ind w:firstLine="420"/>
+        <w:rPr>
+          <w:rFonts w:hint="eastAsia"/>
+          <w:lang w:val="en-US" w:eastAsia="zh-CN"/>
+        </w:rPr>
+      </w:pPr>
+      <w:r>
+        <w:rPr>
+          <w:rFonts w:hint="eastAsia"/>
+          <w:lang w:val="en-US" w:eastAsia="zh-CN"/>
+        </w:rPr>
+        <w:t>limit</w:t>
+      </w:r>
+    </w:p>
+    <w:p>
+      <w:pPr/>
+      <w:r>
+        <w:rPr>
+          <w:rFonts w:hint="eastAsia"/>
+        </w:rPr>
+        <w:t>}</w:t>
+      </w:r>
+    </w:p>
+    <w:p>
+      <w:pPr/>
+      <w:r>
+        <w:rPr>
+          <w:rFonts w:hint="eastAsia"/>
+        </w:rPr>
+        <w:t>Response</w:t>
+      </w:r>
+    </w:p>
+    <w:p>
+      <w:pPr/>
+      <w:r>
+        <w:rPr>
+          <w:rFonts w:hint="eastAsia"/>
+        </w:rPr>
+        <w:t>{</w:t>
+      </w:r>
       <w:bookmarkStart w:id="0" w:name="_GoBack"/>
       <w:bookmarkEnd w:id="0"/>
     </w:p>
     <w:p>
       <w:pPr>
-        <w:ind w:firstLine="420" w:firstLineChars="0"/>
-        <w:rPr>
-          <w:rFonts w:hint="eastAsia"/>
-          <w:lang w:val="en-US" w:eastAsia="zh-CN"/>
-        </w:rPr>
-      </w:pPr>
-      <w:r>
-        <w:rPr>
-          <w:rFonts w:hint="eastAsia"/>
-          <w:lang w:val="en-US" w:eastAsia="zh-CN"/>
-        </w:rPr>
-        <w:t xml:space="preserve">    finished_amount: </w:t>
-      </w:r>
-      <w:r>
-        <w:rPr>
-          <w:rFonts w:hint="default"/>
-          <w:lang w:val="en-US" w:eastAsia="zh-CN"/>
-        </w:rPr>
-        <w:t>‘’</w:t>
-      </w:r>
-      <w:r>
-        <w:rPr>
-          <w:rFonts w:hint="eastAsia"/>
-          <w:lang w:val="en-US" w:eastAsia="zh-CN"/>
-        </w:rPr>
-        <w:t xml:space="preserve">   //已放款金额</w:t>
-      </w:r>
-    </w:p>
-    <w:p>
-      <w:pPr>
-        <w:ind w:left="420" w:leftChars="0" w:firstLine="420" w:firstLineChars="0"/>
-        <w:rPr>
-          <w:rFonts w:hint="eastAsia"/>
-          <w:lang w:val="en-US" w:eastAsia="zh-CN"/>
-        </w:rPr>
-      </w:pPr>
-      <w:r>
-        <w:rPr>
-          <w:rFonts w:hint="eastAsia"/>
-          <w:lang w:val="en-US" w:eastAsia="zh-CN"/>
-        </w:rPr>
-        <w:t>billing_date  ：//还款日期</w:t>
-      </w:r>
-    </w:p>
-    <w:p>
-      <w:pPr>
-        <w:ind w:left="420" w:leftChars="0" w:firstLine="420" w:firstLineChars="0"/>
-        <w:rPr>
-          <w:rFonts w:hint="eastAsia"/>
-          <w:lang w:val="en-US" w:eastAsia="zh-CN"/>
-        </w:rPr>
-      </w:pPr>
-      <w:r>
-        <w:rPr>
-          <w:rFonts w:hint="eastAsia"/>
-          <w:lang w:val="en-US" w:eastAsia="zh-CN"/>
-        </w:rPr>
-        <w:t>server_rate   ：//服务费率</w:t>
-      </w:r>
-    </w:p>
-    <w:p>
-      <w:pPr>
-        <w:ind w:left="420" w:leftChars="0" w:firstLine="420" w:firstLineChars="0"/>
-        <w:rPr>
-          <w:rFonts w:hint="eastAsia"/>
-          <w:lang w:val="en-US" w:eastAsia="zh-CN"/>
-        </w:rPr>
-      </w:pPr>
-      <w:r>
-        <w:rPr>
-          <w:rFonts w:hint="eastAsia"/>
-          <w:lang w:val="en-US" w:eastAsia="zh-CN"/>
-        </w:rPr>
-        <w:t xml:space="preserve">phone:   </w:t>
-      </w:r>
-      <w:r>
-        <w:rPr>
-          <w:rFonts w:hint="default"/>
-          <w:lang w:val="en-US" w:eastAsia="zh-CN"/>
-        </w:rPr>
-        <w:t>‘’</w:t>
+        <w:ind w:firstLine="420"/>
+        <w:rPr>
+          <w:rFonts w:hint="eastAsia"/>
+          <w:lang w:eastAsia="zh-CN"/>
+        </w:rPr>
+      </w:pPr>
+      <w:r>
+        <w:rPr>
+          <w:rFonts w:hint="eastAsia"/>
+        </w:rPr>
+        <w:t>casesList[]</w:t>
+      </w:r>
+      <w:r>
+        <w:rPr>
+          <w:rFonts w:hint="eastAsia"/>
+          <w:lang w:eastAsia="zh-CN"/>
+        </w:rPr>
+        <w:t>，</w:t>
+      </w:r>
+    </w:p>
+    <w:p>
+      <w:pPr>
+        <w:ind w:firstLine="420"/>
+        <w:rPr>
+          <w:rFonts w:hint="eastAsia"/>
+          <w:lang w:eastAsia="zh-CN"/>
+        </w:rPr>
+      </w:pPr>
+      <w:r>
+        <w:rPr>
+          <w:rFonts w:hint="eastAsia"/>
+          <w:lang w:val="en-US" w:eastAsia="zh-CN"/>
+        </w:rPr>
+        <w:t>t</w:t>
+      </w:r>
+      <w:r>
+        <w:rPr>
+          <w:rFonts w:hint="eastAsia"/>
+          <w:lang w:eastAsia="zh-CN"/>
+        </w:rPr>
+        <w:t>otal：</w:t>
+      </w:r>
+    </w:p>
+    <w:p>
+      <w:pPr>
+        <w:rPr>
+          <w:rFonts w:hint="eastAsia"/>
+        </w:rPr>
+      </w:pPr>
+      <w:r>
+        <w:rPr>
+          <w:rFonts w:hint="eastAsia"/>
+        </w:rPr>
+        <w:t>}</w:t>
+      </w:r>
+    </w:p>
+    <w:p>
+      <w:pPr>
+        <w:rPr>
+          <w:rFonts w:hint="eastAsia"/>
+        </w:rPr>
+      </w:pPr>
+    </w:p>
+    <w:p>
+      <w:pPr>
+        <w:pStyle w:val="2"/>
+      </w:pPr>
+      <w:r>
+        <w:rPr>
+          <w:rFonts w:hint="eastAsia"/>
+        </w:rPr>
+        <w:t>获取</w:t>
+      </w:r>
+      <w:r>
+        <w:rPr>
+          <w:rFonts w:hint="eastAsia"/>
+          <w:lang w:eastAsia="zh-CN"/>
+        </w:rPr>
+        <w:t>成功案例</w:t>
+      </w:r>
+      <w:r>
+        <w:rPr>
+          <w:rFonts w:hint="eastAsia"/>
+        </w:rPr>
+        <w:t>列表</w:t>
+      </w:r>
+    </w:p>
+    <w:p>
+      <w:pPr>
+        <w:pStyle w:val="3"/>
+      </w:pPr>
+      <w:r>
+        <w:rPr>
+          <w:rFonts w:hint="eastAsia"/>
+        </w:rPr>
+        <w:t>Get /api/webShow/cases</w:t>
+      </w:r>
+    </w:p>
+    <w:p>
+      <w:pPr/>
+      <w:r>
+        <w:rPr>
+          <w:rFonts w:hint="eastAsia"/>
+        </w:rPr>
+        <w:t>Param{</w:t>
+      </w:r>
+    </w:p>
+    <w:p>
+      <w:pPr>
+        <w:ind w:firstLine="420"/>
+        <w:rPr>
+          <w:rFonts w:hint="eastAsia"/>
+          <w:lang w:val="en-US" w:eastAsia="zh-CN"/>
+        </w:rPr>
+      </w:pPr>
+      <w:r>
+        <w:rPr>
+          <w:rFonts w:hint="eastAsia"/>
+          <w:lang w:val="en-US" w:eastAsia="zh-CN"/>
+        </w:rPr>
+        <w:t>t</w:t>
+      </w:r>
+      <w:r>
+        <w:rPr>
+          <w:rFonts w:hint="eastAsia"/>
+        </w:rPr>
+        <w:t>oken</w:t>
       </w:r>
       <w:r>
         <w:rPr>
@@ -2546,42 +2914,93 @@
     </w:p>
     <w:p>
       <w:pPr>
-        <w:ind w:left="420" w:leftChars="0" w:firstLine="420" w:firstLineChars="0"/>
-        <w:rPr>
-          <w:rFonts w:hint="eastAsia"/>
-          <w:lang w:val="en-US" w:eastAsia="zh-CN"/>
-        </w:rPr>
-      </w:pPr>
-      <w:r>
-        <w:rPr>
-          <w:rFonts w:hint="eastAsia"/>
-          <w:lang w:val="en-US" w:eastAsia="zh-CN"/>
-        </w:rPr>
-        <w:t xml:space="preserve">status：   //  enum:['init', 'handled','finished']  </w:t>
-      </w:r>
-    </w:p>
-    <w:p>
-      <w:pPr>
-        <w:ind w:firstLine="420" w:firstLineChars="0"/>
-        <w:rPr>
-          <w:rFonts w:hint="eastAsia"/>
-          <w:lang w:val="en-US" w:eastAsia="zh-CN"/>
-        </w:rPr>
-      </w:pPr>
-      <w:r>
-        <w:rPr>
-          <w:rFonts w:hint="eastAsia"/>
-          <w:lang w:val="en-US" w:eastAsia="zh-CN"/>
+        <w:ind w:firstLine="420"/>
+        <w:rPr>
+          <w:rFonts w:hint="eastAsia"/>
+          <w:lang w:val="en-US" w:eastAsia="zh-CN"/>
+        </w:rPr>
+      </w:pPr>
+      <w:r>
+        <w:rPr>
+          <w:rFonts w:hint="eastAsia"/>
+          <w:lang w:val="en-US" w:eastAsia="zh-CN"/>
+        </w:rPr>
+        <w:t>offset</w:t>
+      </w:r>
+    </w:p>
+    <w:p>
+      <w:pPr>
+        <w:ind w:firstLine="420"/>
+        <w:rPr>
+          <w:rFonts w:hint="eastAsia"/>
+          <w:lang w:val="en-US" w:eastAsia="zh-CN"/>
+        </w:rPr>
+      </w:pPr>
+      <w:r>
+        <w:rPr>
+          <w:rFonts w:hint="eastAsia"/>
+          <w:lang w:val="en-US" w:eastAsia="zh-CN"/>
+        </w:rPr>
+        <w:t>limit</w:t>
+      </w:r>
+    </w:p>
+    <w:p>
+      <w:pPr/>
+      <w:r>
+        <w:rPr>
+          <w:rFonts w:hint="eastAsia"/>
         </w:rPr>
         <w:t>}</w:t>
       </w:r>
     </w:p>
     <w:p>
-      <w:pPr>
-        <w:rPr>
-          <w:rFonts w:hint="eastAsia"/>
-        </w:rPr>
-      </w:pPr>
+      <w:pPr/>
+      <w:r>
+        <w:rPr>
+          <w:rFonts w:hint="eastAsia"/>
+        </w:rPr>
+        <w:t>Response</w:t>
+      </w:r>
+    </w:p>
+    <w:p>
+      <w:pPr/>
+      <w:r>
+        <w:rPr>
+          <w:rFonts w:hint="eastAsia"/>
+        </w:rPr>
+        <w:t>{</w:t>
+      </w:r>
+    </w:p>
+    <w:p>
+      <w:pPr>
+        <w:ind w:firstLine="420"/>
+        <w:rPr>
+          <w:rFonts w:hint="eastAsia"/>
+        </w:rPr>
+      </w:pPr>
+      <w:r>
+        <w:rPr>
+          <w:rFonts w:hint="eastAsia"/>
+        </w:rPr>
+        <w:t>productsList[]</w:t>
+      </w:r>
+    </w:p>
+    <w:p>
+      <w:pPr>
+        <w:ind w:firstLine="420"/>
+        <w:rPr>
+          <w:rFonts w:hint="eastAsia"/>
+        </w:rPr>
+      </w:pPr>
+      <w:r>
+        <w:rPr>
+          <w:rFonts w:hint="eastAsia"/>
+        </w:rPr>
+        <w:t>total</w:t>
+      </w:r>
+    </w:p>
+    <w:p>
+      <w:pPr/>
       <w:r>
         <w:rPr>
           <w:rFonts w:hint="eastAsia"/>
@@ -2592,19 +3011,18 @@
     <w:p>
       <w:pPr>
         <w:rPr>
-          <w:rFonts w:hint="eastAsia" w:eastAsiaTheme="minorEastAsia"/>
+          <w:rFonts w:hint="eastAsia"/>
+        </w:rPr>
+      </w:pPr>
+    </w:p>
+    <w:p>
+      <w:pPr>
+        <w:rPr>
+          <w:rFonts w:hint="eastAsia"/>
           <w:color w:val="C00000"/>
           <w:lang w:val="en-US" w:eastAsia="zh-CN"/>
         </w:rPr>
       </w:pPr>
-      <w:r>
-        <w:rPr>
-          <w:rFonts w:hint="eastAsia"/>
-          <w:color w:val="C00000"/>
-          <w:lang w:val="en-US" w:eastAsia="zh-CN"/>
-        </w:rPr>
-        <w:t>//未做修改的条目不要添加入data</w:t>
-      </w:r>
     </w:p>
     <w:p>
       <w:pPr>

</xml_diff>